<commit_message>
small tweak in 2.4
</commit_message>
<xml_diff>
--- a/basis_priocura_productie_v2.4.docx
+++ b/basis_priocura_productie_v2.4.docx
@@ -2164,9 +2164,6 @@
     </w:p>
     <w:sdt>
       <w:sdtPr>
-        <w:rPr>
-          <w:lang w:val="en-GB"/>
-        </w:rPr>
         <w:alias w:val="{{ hoofdstuk }}.{{ paragraaf }}.{{ subparagraaf }}"/>
         <w:tag w:val="typ hier"/>
         <w:id w:val="103855533"/>
@@ -2179,9 +2176,16 @@
       </w:sdtPr>
       <w:sdtContent>
         <w:p>
+          <w:pPr>
+            <w:pStyle w:val="Invoerveld"/>
+            <w:rPr>
+              <w:lang w:val="nl-NL"/>
+            </w:rPr>
+          </w:pPr>
           <w:r>
             <w:rPr>
               <w:rStyle w:val="Tekstvantijdelijkeaanduiding"/>
+              <w:lang w:val="nl-NL"/>
             </w:rPr>
             <w:t>Klik of tik om tekst in te voeren.</w:t>
           </w:r>
@@ -2203,7 +2207,6 @@
         <w:pStyle w:val="ParagraafToelichting"/>
       </w:pPr>
       <w:r>
-        <w:lastRenderedPageBreak/>
         <w:t>Toelichting</w:t>
       </w:r>
     </w:p>
@@ -6323,6 +6326,7 @@
     <w:rsid w:val="001D27CF"/>
     <w:rsid w:val="001D4E95"/>
     <w:rsid w:val="00201E48"/>
+    <w:rsid w:val="00202132"/>
     <w:rsid w:val="00216C57"/>
     <w:rsid w:val="00267698"/>
     <w:rsid w:val="0029712D"/>
@@ -6337,6 +6341,7 @@
     <w:rsid w:val="00377E91"/>
     <w:rsid w:val="003832A0"/>
     <w:rsid w:val="003902C1"/>
+    <w:rsid w:val="003D11EA"/>
     <w:rsid w:val="003D75A2"/>
     <w:rsid w:val="003E6AF3"/>
     <w:rsid w:val="00440766"/>
@@ -7285,12 +7290,42 @@
 </file>
 
 <file path=customXml/item1.xml><?xml version="1.0" encoding="utf-8"?>
-<?mso-contentType ?>
-<FormTemplates xmlns="http://schemas.microsoft.com/sharepoint/v3/contenttype/forms">
-  <Display>DocumentLibraryForm</Display>
-  <Edit>DocumentLibraryForm</Edit>
-  <New>DocumentLibraryForm</New>
-</FormTemplates>
+<p:properties xmlns:p="http://schemas.microsoft.com/office/2006/metadata/properties" xmlns:xsi="http://www.w3.org/2001/XMLSchema-instance" xmlns:pc="http://schemas.microsoft.com/office/infopath/2007/PartnerControls">
+  <documentManagement>
+    <Entiteitgegevens_Bedrijfsnaam xmlns="178c1688-9eb7-42ea-926c-b681325ee185" xsi:nil="true"/>
+    <Entiteitgegevens_Website xmlns="178c1688-9eb7-42ea-926c-b681325ee185" xsi:nil="true"/>
+    <Opdrachtgever_Kenmerk xmlns="178c1688-9eb7-42ea-926c-b681325ee185" xsi:nil="true"/>
+    <Entiteitgegevens_Postcode_Post xmlns="178c1688-9eb7-42ea-926c-b681325ee185" xsi:nil="true"/>
+    <Deskundige_Functie xmlns="178c1688-9eb7-42ea-926c-b681325ee185" xsi:nil="true"/>
+    <Traject xmlns="b99b497c-52f1-47e7-b5b4-82d97100fa84" xsi:nil="true"/>
+    <TaxCatchAll xmlns="b99b497c-52f1-47e7-b5b4-82d97100fa84" xsi:nil="true"/>
+    <Entiteitgegevens_Postcode_Bezoek xmlns="178c1688-9eb7-42ea-926c-b681325ee185" xsi:nil="true"/>
+    <Bedrijfsnaam xmlns="b99b497c-52f1-47e7-b5b4-82d97100fa84" xsi:nil="true"/>
+    <Entiteitgegevens_Plaats_Post xmlns="178c1688-9eb7-42ea-926c-b681325ee185" xsi:nil="true"/>
+    <Entiteitgegevens_Telefoon xmlns="178c1688-9eb7-42ea-926c-b681325ee185" xsi:nil="true"/>
+    <Entiteitgegevens_Adres_Bezoek xmlns="178c1688-9eb7-42ea-926c-b681325ee185" xsi:nil="true"/>
+    <Rapport_Datum xmlns="178c1688-9eb7-42ea-926c-b681325ee185" xsi:nil="true"/>
+    <Betrokkene_Woonplaats xmlns="178c1688-9eb7-42ea-926c-b681325ee185" xsi:nil="true"/>
+    <lcf76f155ced4ddcb4097134ff3c332f xmlns="178c1688-9eb7-42ea-926c-b681325ee185">
+      <Terms xmlns="http://schemas.microsoft.com/office/infopath/2007/PartnerControls"/>
+    </lcf76f155ced4ddcb4097134ff3c332f>
+    <Entiteitgegevens_Email xmlns="178c1688-9eb7-42ea-926c-b681325ee185" xsi:nil="true"/>
+    <Opdrachtgever_MedischBevoegde xmlns="178c1688-9eb7-42ea-926c-b681325ee185" xsi:nil="true"/>
+    <Entiteitgegevens_KVK xmlns="178c1688-9eb7-42ea-926c-b681325ee185" xsi:nil="true"/>
+    <Entiteitgegevens_Plaats_Bezoek xmlns="178c1688-9eb7-42ea-926c-b681325ee185" xsi:nil="true"/>
+    <Rapport_Versie xmlns="178c1688-9eb7-42ea-926c-b681325ee185" xsi:nil="true"/>
+    <Rapport_Productnaam xmlns="178c1688-9eb7-42ea-926c-b681325ee185" xsi:nil="true"/>
+    <Deskundige_BIG xmlns="178c1688-9eb7-42ea-926c-b681325ee185" xsi:nil="true"/>
+    <Opdrachtgever_Naam xmlns="178c1688-9eb7-42ea-926c-b681325ee185" xsi:nil="true"/>
+    <Deskundige_AGB xmlns="178c1688-9eb7-42ea-926c-b681325ee185" xsi:nil="true"/>
+    <Opdrachtgever_Contactpersoon xmlns="178c1688-9eb7-42ea-926c-b681325ee185" xsi:nil="true"/>
+    <Entiteitgegevens_Adres_Post xmlns="178c1688-9eb7-42ea-926c-b681325ee185" xsi:nil="true"/>
+    <Rapport_Kenmerk xmlns="178c1688-9eb7-42ea-926c-b681325ee185" xsi:nil="true"/>
+    <Betrokkene_Geboortedatum xmlns="178c1688-9eb7-42ea-926c-b681325ee185" xsi:nil="true"/>
+    <Betrokkene_Naam xmlns="178c1688-9eb7-42ea-926c-b681325ee185">[Betrokkene_Naam]</Betrokkene_Naam>
+    <Deskundige_Naam xmlns="178c1688-9eb7-42ea-926c-b681325ee185" xsi:nil="true"/>
+  </documentManagement>
+</p:properties>
 </file>
 
 <file path=customXml/item2.xml><?xml version="1.0" encoding="utf-8"?>
@@ -7659,42 +7694,12 @@
 </file>
 
 <file path=customXml/item3.xml><?xml version="1.0" encoding="utf-8"?>
-<p:properties xmlns:p="http://schemas.microsoft.com/office/2006/metadata/properties" xmlns:xsi="http://www.w3.org/2001/XMLSchema-instance" xmlns:pc="http://schemas.microsoft.com/office/infopath/2007/PartnerControls">
-  <documentManagement>
-    <Entiteitgegevens_Bedrijfsnaam xmlns="178c1688-9eb7-42ea-926c-b681325ee185" xsi:nil="true"/>
-    <Entiteitgegevens_Website xmlns="178c1688-9eb7-42ea-926c-b681325ee185" xsi:nil="true"/>
-    <Opdrachtgever_Kenmerk xmlns="178c1688-9eb7-42ea-926c-b681325ee185" xsi:nil="true"/>
-    <Entiteitgegevens_Postcode_Post xmlns="178c1688-9eb7-42ea-926c-b681325ee185" xsi:nil="true"/>
-    <Deskundige_Functie xmlns="178c1688-9eb7-42ea-926c-b681325ee185" xsi:nil="true"/>
-    <Traject xmlns="b99b497c-52f1-47e7-b5b4-82d97100fa84" xsi:nil="true"/>
-    <TaxCatchAll xmlns="b99b497c-52f1-47e7-b5b4-82d97100fa84" xsi:nil="true"/>
-    <Entiteitgegevens_Postcode_Bezoek xmlns="178c1688-9eb7-42ea-926c-b681325ee185" xsi:nil="true"/>
-    <Bedrijfsnaam xmlns="b99b497c-52f1-47e7-b5b4-82d97100fa84" xsi:nil="true"/>
-    <Entiteitgegevens_Plaats_Post xmlns="178c1688-9eb7-42ea-926c-b681325ee185" xsi:nil="true"/>
-    <Entiteitgegevens_Telefoon xmlns="178c1688-9eb7-42ea-926c-b681325ee185" xsi:nil="true"/>
-    <Entiteitgegevens_Adres_Bezoek xmlns="178c1688-9eb7-42ea-926c-b681325ee185" xsi:nil="true"/>
-    <Rapport_Datum xmlns="178c1688-9eb7-42ea-926c-b681325ee185" xsi:nil="true"/>
-    <Betrokkene_Woonplaats xmlns="178c1688-9eb7-42ea-926c-b681325ee185" xsi:nil="true"/>
-    <lcf76f155ced4ddcb4097134ff3c332f xmlns="178c1688-9eb7-42ea-926c-b681325ee185">
-      <Terms xmlns="http://schemas.microsoft.com/office/infopath/2007/PartnerControls"/>
-    </lcf76f155ced4ddcb4097134ff3c332f>
-    <Entiteitgegevens_Email xmlns="178c1688-9eb7-42ea-926c-b681325ee185" xsi:nil="true"/>
-    <Opdrachtgever_MedischBevoegde xmlns="178c1688-9eb7-42ea-926c-b681325ee185" xsi:nil="true"/>
-    <Entiteitgegevens_KVK xmlns="178c1688-9eb7-42ea-926c-b681325ee185" xsi:nil="true"/>
-    <Entiteitgegevens_Plaats_Bezoek xmlns="178c1688-9eb7-42ea-926c-b681325ee185" xsi:nil="true"/>
-    <Rapport_Versie xmlns="178c1688-9eb7-42ea-926c-b681325ee185" xsi:nil="true"/>
-    <Rapport_Productnaam xmlns="178c1688-9eb7-42ea-926c-b681325ee185" xsi:nil="true"/>
-    <Deskundige_BIG xmlns="178c1688-9eb7-42ea-926c-b681325ee185" xsi:nil="true"/>
-    <Opdrachtgever_Naam xmlns="178c1688-9eb7-42ea-926c-b681325ee185" xsi:nil="true"/>
-    <Deskundige_AGB xmlns="178c1688-9eb7-42ea-926c-b681325ee185" xsi:nil="true"/>
-    <Opdrachtgever_Contactpersoon xmlns="178c1688-9eb7-42ea-926c-b681325ee185" xsi:nil="true"/>
-    <Entiteitgegevens_Adres_Post xmlns="178c1688-9eb7-42ea-926c-b681325ee185" xsi:nil="true"/>
-    <Rapport_Kenmerk xmlns="178c1688-9eb7-42ea-926c-b681325ee185" xsi:nil="true"/>
-    <Betrokkene_Geboortedatum xmlns="178c1688-9eb7-42ea-926c-b681325ee185" xsi:nil="true"/>
-    <Betrokkene_Naam xmlns="178c1688-9eb7-42ea-926c-b681325ee185">[Betrokkene_Naam]</Betrokkene_Naam>
-    <Deskundige_Naam xmlns="178c1688-9eb7-42ea-926c-b681325ee185" xsi:nil="true"/>
-  </documentManagement>
-</p:properties>
+<?mso-contentType ?>
+<FormTemplates xmlns="http://schemas.microsoft.com/sharepoint/v3/contenttype/forms">
+  <Display>DocumentLibraryForm</Display>
+  <Edit>DocumentLibraryForm</Edit>
+  <New>DocumentLibraryForm</New>
+</FormTemplates>
 </file>
 
 <file path=customXml/item4.xml><?xml version="1.0" encoding="utf-8"?>
@@ -7702,9 +7707,12 @@
 </file>
 
 <file path=customXml/itemProps1.xml><?xml version="1.0" encoding="utf-8"?>
-<ds:datastoreItem xmlns:ds="http://schemas.openxmlformats.org/officeDocument/2006/customXml" ds:itemID="{F7FE62C1-EC4D-46C7-A5D7-4CFF556D6942}">
+<ds:datastoreItem xmlns:ds="http://schemas.openxmlformats.org/officeDocument/2006/customXml" ds:itemID="{D3AFB48C-014B-4D95-932A-E64E8946DF91}">
   <ds:schemaRefs>
-    <ds:schemaRef ds:uri="http://schemas.microsoft.com/sharepoint/v3/contenttype/forms"/>
+    <ds:schemaRef ds:uri="http://schemas.microsoft.com/office/2006/metadata/properties"/>
+    <ds:schemaRef ds:uri="http://schemas.microsoft.com/office/infopath/2007/PartnerControls"/>
+    <ds:schemaRef ds:uri="178c1688-9eb7-42ea-926c-b681325ee185"/>
+    <ds:schemaRef ds:uri="b99b497c-52f1-47e7-b5b4-82d97100fa84"/>
   </ds:schemaRefs>
 </ds:datastoreItem>
 </file>
@@ -7729,12 +7737,9 @@
 </file>
 
 <file path=customXml/itemProps3.xml><?xml version="1.0" encoding="utf-8"?>
-<ds:datastoreItem xmlns:ds="http://schemas.openxmlformats.org/officeDocument/2006/customXml" ds:itemID="{D3AFB48C-014B-4D95-932A-E64E8946DF91}">
+<ds:datastoreItem xmlns:ds="http://schemas.openxmlformats.org/officeDocument/2006/customXml" ds:itemID="{F7FE62C1-EC4D-46C7-A5D7-4CFF556D6942}">
   <ds:schemaRefs>
-    <ds:schemaRef ds:uri="http://schemas.microsoft.com/office/2006/metadata/properties"/>
-    <ds:schemaRef ds:uri="http://schemas.microsoft.com/office/infopath/2007/PartnerControls"/>
-    <ds:schemaRef ds:uri="178c1688-9eb7-42ea-926c-b681325ee185"/>
-    <ds:schemaRef ds:uri="b99b497c-52f1-47e7-b5b4-82d97100fa84"/>
+    <ds:schemaRef ds:uri="http://schemas.microsoft.com/sharepoint/v3/contenttype/forms"/>
   </ds:schemaRefs>
 </ds:datastoreItem>
 </file>

</xml_diff>